<commit_message>
faith kindergarten project page 3
</commit_message>
<xml_diff>
--- a/Extra_docs/18_sep.docx
+++ b/Extra_docs/18_sep.docx
@@ -158,6 +158,11 @@
       </w:r>
     </w:p>
     <w:p>
+      <w:pPr>
+        <w:rPr>
+          <w:rFonts w:ascii="MS Gothic" w:eastAsia="MS Gothic" w:hAnsi="MS Gothic" w:cs="MS Gothic"/>
+        </w:rPr>
+      </w:pPr>
       <w:proofErr w:type="spellStart"/>
       <w:r>
         <w:rPr>
@@ -176,6 +181,277 @@
           <w:rFonts w:ascii="MS Gothic" w:eastAsia="MS Gothic" w:hAnsi="MS Gothic" w:cs="MS Gothic" w:hint="eastAsia"/>
         </w:rPr>
         <w:t>的</w:t>
+      </w:r>
+      <w:proofErr w:type="spellEnd"/>
+    </w:p>
+    <w:p>
+      <w:pPr>
+        <w:rPr>
+          <w:rFonts w:ascii="MS Gothic" w:eastAsia="MS Gothic" w:hAnsi="MS Gothic" w:cs="MS Gothic"/>
+        </w:rPr>
+      </w:pPr>
+    </w:p>
+    <w:p>
+      <w:pPr>
+        <w:rPr>
+          <w:rFonts w:ascii="MS Gothic" w:eastAsia="MS Gothic" w:hAnsi="MS Gothic" w:cs="MS Gothic"/>
+        </w:rPr>
+      </w:pPr>
+    </w:p>
+    <w:p>
+      <w:pPr>
+        <w:rPr>
+          <w:rFonts w:ascii="MS Gothic" w:eastAsia="MS Gothic" w:hAnsi="MS Gothic" w:cs="MS Gothic"/>
+        </w:rPr>
+      </w:pPr>
+    </w:p>
+    <w:p>
+      <w:proofErr w:type="spellStart"/>
+      <w:r>
+        <w:rPr>
+          <w:rFonts w:ascii="MS Gothic" w:eastAsia="MS Gothic" w:hAnsi="MS Gothic" w:cs="MS Gothic" w:hint="eastAsia"/>
+        </w:rPr>
+        <w:t>勇敢的</w:t>
+      </w:r>
+      <w:proofErr w:type="spellEnd"/>
+    </w:p>
+    <w:p>
+      <w:proofErr w:type="spellStart"/>
+      <w:r>
+        <w:rPr>
+          <w:rFonts w:ascii="MS Gothic" w:eastAsia="MS Gothic" w:hAnsi="MS Gothic" w:cs="MS Gothic" w:hint="eastAsia"/>
+        </w:rPr>
+        <w:t>瓶瓶罐罐</w:t>
+      </w:r>
+      <w:proofErr w:type="spellEnd"/>
+    </w:p>
+    <w:p>
+      <w:pPr>
+        <w:rPr>
+          <w:rFonts w:ascii="MS Gothic" w:eastAsia="MS Gothic" w:hAnsi="MS Gothic" w:cs="MS Gothic"/>
+        </w:rPr>
+      </w:pPr>
+      <w:proofErr w:type="spellStart"/>
+      <w:r>
+        <w:rPr>
+          <w:rFonts w:ascii="MS Gothic" w:eastAsia="MS Gothic" w:hAnsi="MS Gothic" w:cs="MS Gothic" w:hint="eastAsia"/>
+        </w:rPr>
+        <w:t>不是</w:t>
+      </w:r>
+      <w:proofErr w:type="spellEnd"/>
+    </w:p>
+    <w:p>
+      <w:proofErr w:type="spellStart"/>
+      <w:r>
+        <w:rPr>
+          <w:rFonts w:ascii="MS Gothic" w:eastAsia="MS Gothic" w:hAnsi="MS Gothic" w:cs="MS Gothic" w:hint="eastAsia"/>
+        </w:rPr>
+        <w:t>不</w:t>
+      </w:r>
+      <w:r>
+        <w:rPr>
+          <w:rFonts w:ascii="Microsoft JhengHei" w:eastAsia="Microsoft JhengHei" w:hAnsi="Microsoft JhengHei" w:cs="Microsoft JhengHei" w:hint="eastAsia"/>
+        </w:rPr>
+        <w:t>过</w:t>
+      </w:r>
+      <w:proofErr w:type="spellEnd"/>
+    </w:p>
+    <w:p>
+      <w:proofErr w:type="spellStart"/>
+      <w:r>
+        <w:rPr>
+          <w:rFonts w:ascii="MS Gothic" w:eastAsia="MS Gothic" w:hAnsi="MS Gothic" w:cs="MS Gothic" w:hint="eastAsia"/>
+        </w:rPr>
+        <w:t>不</w:t>
+      </w:r>
+      <w:r>
+        <w:rPr>
+          <w:rFonts w:ascii="Microsoft JhengHei" w:eastAsia="Microsoft JhengHei" w:hAnsi="Microsoft JhengHei" w:cs="Microsoft JhengHei" w:hint="eastAsia"/>
+        </w:rPr>
+        <w:t>见</w:t>
+      </w:r>
+      <w:proofErr w:type="spellEnd"/>
+    </w:p>
+    <w:p>
+      <w:pPr>
+        <w:rPr>
+          <w:rFonts w:ascii="MS Gothic" w:eastAsia="MS Gothic" w:hAnsi="MS Gothic" w:cs="MS Gothic"/>
+        </w:rPr>
+      </w:pPr>
+      <w:proofErr w:type="spellStart"/>
+      <w:r>
+        <w:rPr>
+          <w:rFonts w:ascii="MS Gothic" w:eastAsia="MS Gothic" w:hAnsi="MS Gothic" w:cs="MS Gothic" w:hint="eastAsia"/>
+        </w:rPr>
+        <w:t>不要</w:t>
+      </w:r>
+      <w:proofErr w:type="spellEnd"/>
+    </w:p>
+    <w:p>
+      <w:proofErr w:type="spellStart"/>
+      <w:r>
+        <w:rPr>
+          <w:rFonts w:ascii="MS Gothic" w:eastAsia="MS Gothic" w:hAnsi="MS Gothic" w:cs="MS Gothic" w:hint="eastAsia"/>
+        </w:rPr>
+        <w:t>食物</w:t>
+      </w:r>
+      <w:proofErr w:type="spellEnd"/>
+    </w:p>
+    <w:p>
+      <w:pPr>
+        <w:rPr>
+          <w:rFonts w:ascii="MS Gothic" w:eastAsia="MS Gothic" w:hAnsi="MS Gothic" w:cs="MS Gothic"/>
+        </w:rPr>
+      </w:pPr>
+      <w:proofErr w:type="spellStart"/>
+      <w:r>
+        <w:rPr>
+          <w:rFonts w:ascii="MS Gothic" w:eastAsia="MS Gothic" w:hAnsi="MS Gothic" w:cs="MS Gothic" w:hint="eastAsia"/>
+        </w:rPr>
+        <w:t>衣服</w:t>
+      </w:r>
+      <w:proofErr w:type="spellEnd"/>
+    </w:p>
+    <w:p>
+      <w:pPr>
+        <w:rPr>
+          <w:rFonts w:ascii="MS Gothic" w:eastAsia="MS Gothic" w:hAnsi="MS Gothic" w:cs="MS Gothic"/>
+        </w:rPr>
+      </w:pPr>
+    </w:p>
+    <w:p>
+      <w:pPr>
+        <w:rPr>
+          <w:rFonts w:ascii="MS Gothic" w:eastAsia="MS Gothic" w:hAnsi="MS Gothic" w:cs="MS Gothic"/>
+        </w:rPr>
+      </w:pPr>
+    </w:p>
+    <w:p>
+      <w:proofErr w:type="spellStart"/>
+      <w:r>
+        <w:rPr>
+          <w:rFonts w:ascii="MS Gothic" w:eastAsia="MS Gothic" w:hAnsi="MS Gothic" w:cs="MS Gothic" w:hint="eastAsia"/>
+        </w:rPr>
+        <w:t>房子</w:t>
+      </w:r>
+      <w:proofErr w:type="spellEnd"/>
+    </w:p>
+    <w:p>
+      <w:proofErr w:type="spellStart"/>
+      <w:r>
+        <w:rPr>
+          <w:rFonts w:ascii="Microsoft JhengHei" w:eastAsia="Microsoft JhengHei" w:hAnsi="Microsoft JhengHei" w:cs="Microsoft JhengHei" w:hint="eastAsia"/>
+        </w:rPr>
+        <w:t>车</w:t>
+      </w:r>
+      <w:r>
+        <w:rPr>
+          <w:rFonts w:ascii="MS Gothic" w:eastAsia="MS Gothic" w:hAnsi="MS Gothic" w:cs="MS Gothic" w:hint="eastAsia"/>
+        </w:rPr>
+        <w:t>子</w:t>
+      </w:r>
+      <w:proofErr w:type="spellEnd"/>
+    </w:p>
+    <w:p>
+      <w:proofErr w:type="spellStart"/>
+      <w:r>
+        <w:rPr>
+          <w:rFonts w:ascii="MS Gothic" w:eastAsia="MS Gothic" w:hAnsi="MS Gothic" w:cs="MS Gothic" w:hint="eastAsia"/>
+        </w:rPr>
+        <w:t>你</w:t>
+      </w:r>
+      <w:r>
+        <w:rPr>
+          <w:rFonts w:ascii="Microsoft JhengHei" w:eastAsia="Microsoft JhengHei" w:hAnsi="Microsoft JhengHei" w:cs="Microsoft JhengHei" w:hint="eastAsia"/>
+        </w:rPr>
+        <w:t>们</w:t>
+      </w:r>
+      <w:proofErr w:type="spellEnd"/>
+    </w:p>
+    <w:p>
+      <w:proofErr w:type="spellStart"/>
+      <w:r>
+        <w:rPr>
+          <w:rFonts w:ascii="MS Gothic" w:eastAsia="MS Gothic" w:hAnsi="MS Gothic" w:cs="MS Gothic" w:hint="eastAsia"/>
+        </w:rPr>
+        <w:t>他</w:t>
+      </w:r>
+      <w:r>
+        <w:rPr>
+          <w:rFonts w:ascii="Microsoft JhengHei" w:eastAsia="Microsoft JhengHei" w:hAnsi="Microsoft JhengHei" w:cs="Microsoft JhengHei" w:hint="eastAsia"/>
+        </w:rPr>
+        <w:t>们</w:t>
+      </w:r>
+      <w:proofErr w:type="spellEnd"/>
+    </w:p>
+    <w:p>
+      <w:proofErr w:type="spellStart"/>
+      <w:r>
+        <w:rPr>
+          <w:rFonts w:ascii="MS Gothic" w:eastAsia="MS Gothic" w:hAnsi="MS Gothic" w:cs="MS Gothic" w:hint="eastAsia"/>
+        </w:rPr>
+        <w:t>一个</w:t>
+      </w:r>
+      <w:proofErr w:type="spellEnd"/>
+    </w:p>
+    <w:p>
+      <w:proofErr w:type="spellStart"/>
+      <w:r>
+        <w:rPr>
+          <w:rFonts w:ascii="MS Gothic" w:eastAsia="MS Gothic" w:hAnsi="MS Gothic" w:cs="MS Gothic" w:hint="eastAsia"/>
+        </w:rPr>
+        <w:t>一</w:t>
+      </w:r>
+      <w:r>
+        <w:rPr>
+          <w:rFonts w:ascii="Yu Gothic" w:eastAsia="Yu Gothic" w:hAnsi="Yu Gothic" w:cs="Yu Gothic" w:hint="eastAsia"/>
+        </w:rPr>
+        <w:t>朵</w:t>
+      </w:r>
+      <w:proofErr w:type="spellEnd"/>
+    </w:p>
+    <w:p>
+      <w:proofErr w:type="spellStart"/>
+      <w:r>
+        <w:rPr>
+          <w:rFonts w:ascii="MS Gothic" w:eastAsia="MS Gothic" w:hAnsi="MS Gothic" w:cs="MS Gothic" w:hint="eastAsia"/>
+        </w:rPr>
+        <w:t>一条</w:t>
+      </w:r>
+      <w:proofErr w:type="spellEnd"/>
+    </w:p>
+    <w:p>
+      <w:proofErr w:type="spellStart"/>
+      <w:r>
+        <w:rPr>
+          <w:rFonts w:ascii="MS Gothic" w:eastAsia="MS Gothic" w:hAnsi="MS Gothic" w:cs="MS Gothic" w:hint="eastAsia"/>
+        </w:rPr>
+        <w:t>一座</w:t>
+      </w:r>
+      <w:proofErr w:type="spellEnd"/>
+    </w:p>
+    <w:p>
+      <w:pPr>
+        <w:rPr>
+          <w:rFonts w:ascii="MS Gothic" w:eastAsia="MS Gothic" w:hAnsi="MS Gothic" w:cs="MS Gothic"/>
+        </w:rPr>
+      </w:pPr>
+      <w:proofErr w:type="spellStart"/>
+      <w:r>
+        <w:rPr>
+          <w:rFonts w:ascii="MS Gothic" w:eastAsia="MS Gothic" w:hAnsi="MS Gothic" w:cs="MS Gothic" w:hint="eastAsia"/>
+        </w:rPr>
+        <w:t>一位</w:t>
+      </w:r>
+      <w:proofErr w:type="spellEnd"/>
+    </w:p>
+    <w:p>
+      <w:proofErr w:type="spellStart"/>
+      <w:r>
+        <w:rPr>
+          <w:rFonts w:ascii="MS Gothic" w:eastAsia="MS Gothic" w:hAnsi="MS Gothic" w:cs="MS Gothic" w:hint="eastAsia"/>
+        </w:rPr>
+        <w:t>一根</w:t>
       </w:r>
       <w:proofErr w:type="spellEnd"/>
     </w:p>

</xml_diff>

<commit_message>
faith kindergarten project page 4
</commit_message>
<xml_diff>
--- a/Extra_docs/18_sep.docx
+++ b/Extra_docs/18_sep.docx
@@ -446,12 +446,142 @@
       <w:proofErr w:type="spellEnd"/>
     </w:p>
     <w:p>
+      <w:pPr>
+        <w:rPr>
+          <w:rFonts w:ascii="MS Gothic" w:eastAsia="MS Gothic" w:hAnsi="MS Gothic" w:cs="MS Gothic"/>
+        </w:rPr>
+      </w:pPr>
       <w:proofErr w:type="spellStart"/>
       <w:r>
         <w:rPr>
           <w:rFonts w:ascii="MS Gothic" w:eastAsia="MS Gothic" w:hAnsi="MS Gothic" w:cs="MS Gothic" w:hint="eastAsia"/>
         </w:rPr>
         <w:t>一根</w:t>
+      </w:r>
+      <w:proofErr w:type="spellEnd"/>
+    </w:p>
+    <w:p>
+      <w:pPr>
+        <w:rPr>
+          <w:rFonts w:ascii="MS Gothic" w:eastAsia="MS Gothic" w:hAnsi="MS Gothic" w:cs="MS Gothic"/>
+        </w:rPr>
+      </w:pPr>
+    </w:p>
+    <w:p>
+      <w:pPr>
+        <w:rPr>
+          <w:rFonts w:ascii="MS Gothic" w:eastAsia="MS Gothic" w:hAnsi="MS Gothic" w:cs="MS Gothic"/>
+        </w:rPr>
+      </w:pPr>
+      <w:proofErr w:type="spellStart"/>
+      <w:r>
+        <w:rPr>
+          <w:rFonts w:ascii="MS Gothic" w:eastAsia="MS Gothic" w:hAnsi="MS Gothic" w:cs="MS Gothic" w:hint="eastAsia"/>
+        </w:rPr>
+        <w:lastRenderedPageBreak/>
+        <w:t>玻璃</w:t>
+      </w:r>
+      <w:proofErr w:type="spellEnd"/>
+    </w:p>
+    <w:p>
+      <w:proofErr w:type="spellStart"/>
+      <w:r>
+        <w:rPr>
+          <w:rFonts w:ascii="Microsoft JhengHei" w:eastAsia="Microsoft JhengHei" w:hAnsi="Microsoft JhengHei" w:cs="Microsoft JhengHei" w:hint="eastAsia"/>
+        </w:rPr>
+        <w:t>东</w:t>
+      </w:r>
+      <w:r>
+        <w:rPr>
+          <w:rFonts w:ascii="MS Gothic" w:eastAsia="MS Gothic" w:hAnsi="MS Gothic" w:cs="MS Gothic" w:hint="eastAsia"/>
+        </w:rPr>
+        <w:t>西</w:t>
+      </w:r>
+      <w:proofErr w:type="spellEnd"/>
+    </w:p>
+    <w:p>
+      <w:proofErr w:type="spellStart"/>
+      <w:r>
+        <w:rPr>
+          <w:rFonts w:ascii="MS Gothic" w:eastAsia="MS Gothic" w:hAnsi="MS Gothic" w:cs="MS Gothic" w:hint="eastAsia"/>
+        </w:rPr>
+        <w:t>製料</w:t>
+      </w:r>
+      <w:proofErr w:type="spellEnd"/>
+    </w:p>
+    <w:p>
+      <w:proofErr w:type="spellStart"/>
+      <w:r>
+        <w:rPr>
+          <w:rFonts w:ascii="MS Gothic" w:eastAsia="MS Gothic" w:hAnsi="MS Gothic" w:cs="MS Gothic" w:hint="eastAsia"/>
+        </w:rPr>
+        <w:t>知道</w:t>
+      </w:r>
+      <w:proofErr w:type="spellEnd"/>
+    </w:p>
+    <w:p>
+      <w:proofErr w:type="spellStart"/>
+      <w:r>
+        <w:rPr>
+          <w:rFonts w:ascii="MS Gothic" w:eastAsia="MS Gothic" w:hAnsi="MS Gothic" w:cs="MS Gothic" w:hint="eastAsia"/>
+        </w:rPr>
+        <w:t>金属</w:t>
+      </w:r>
+      <w:proofErr w:type="spellEnd"/>
+    </w:p>
+    <w:p>
+      <w:proofErr w:type="spellStart"/>
+      <w:r>
+        <w:rPr>
+          <w:rFonts w:ascii="MS Gothic" w:eastAsia="MS Gothic" w:hAnsi="MS Gothic" w:cs="MS Gothic" w:hint="eastAsia"/>
+        </w:rPr>
+        <w:t>好像</w:t>
+      </w:r>
+      <w:proofErr w:type="spellEnd"/>
+    </w:p>
+    <w:p>
+      <w:proofErr w:type="spellStart"/>
+      <w:r>
+        <w:rPr>
+          <w:rFonts w:ascii="MS Gothic" w:eastAsia="MS Gothic" w:hAnsi="MS Gothic" w:cs="MS Gothic" w:hint="eastAsia"/>
+        </w:rPr>
+        <w:t>利用</w:t>
+      </w:r>
+      <w:proofErr w:type="spellEnd"/>
+    </w:p>
+    <w:p>
+      <w:proofErr w:type="spellStart"/>
+      <w:r>
+        <w:rPr>
+          <w:rFonts w:ascii="Microsoft JhengHei" w:eastAsia="Microsoft JhengHei" w:hAnsi="Microsoft JhengHei" w:cs="Microsoft JhengHei" w:hint="eastAsia"/>
+        </w:rPr>
+        <w:t>总</w:t>
+      </w:r>
+      <w:r>
+        <w:rPr>
+          <w:rFonts w:ascii="MS Gothic" w:eastAsia="MS Gothic" w:hAnsi="MS Gothic" w:cs="MS Gothic" w:hint="eastAsia"/>
+        </w:rPr>
+        <w:t>是</w:t>
+      </w:r>
+      <w:proofErr w:type="spellEnd"/>
+    </w:p>
+    <w:p>
+      <w:proofErr w:type="spellStart"/>
+      <w:r>
+        <w:rPr>
+          <w:rFonts w:ascii="MS Gothic" w:eastAsia="MS Gothic" w:hAnsi="MS Gothic" w:cs="MS Gothic" w:hint="eastAsia"/>
+        </w:rPr>
+        <w:t>相信</w:t>
+      </w:r>
+      <w:proofErr w:type="spellEnd"/>
+    </w:p>
+    <w:p>
+      <w:proofErr w:type="spellStart"/>
+      <w:r>
+        <w:rPr>
+          <w:rFonts w:ascii="MS Gothic" w:eastAsia="MS Gothic" w:hAnsi="MS Gothic" w:cs="MS Gothic" w:hint="eastAsia"/>
+        </w:rPr>
+        <w:t>可以</w:t>
       </w:r>
       <w:proofErr w:type="spellEnd"/>
     </w:p>

</xml_diff>